<commit_message>
Updated Access Channel Requirements
</commit_message>
<xml_diff>
--- a/4.1 Access channel requirements/4.1 Access channel requirements Draft - Elana Kuun.docx
+++ b/4.1 Access channel requirements/4.1 Access channel requirements Draft - Elana Kuun.docx
@@ -5,37 +5,16 @@
     <w:p>
       <w:pPr>
         <w:rPr>
-          <w:rFonts w:ascii="CMBX12" w:hAnsi="CMBX12" w:cs="CMBX12"/>
-          <w:sz w:val="24"/>
-          <w:szCs w:val="24"/>
+          <w:sz w:val="28"/>
+          <w:szCs w:val="28"/>
         </w:rPr>
       </w:pPr>
-      <w:bookmarkStart w:id="0" w:name="_GoBack"/>
       <w:r>
         <w:rPr>
-          <w:rFonts w:ascii="CMBX12" w:hAnsi="CMBX12" w:cs="CMBX12"/>
-          <w:sz w:val="24"/>
-          <w:szCs w:val="24"/>
+          <w:sz w:val="28"/>
+          <w:szCs w:val="28"/>
         </w:rPr>
-        <w:t>Access channel requirements</w:t>
-      </w:r>
-    </w:p>
-    <w:bookmarkEnd w:id="0"/>
-    <w:p>
-      <w:pPr>
-        <w:pStyle w:val="NoSpacing"/>
-      </w:pPr>
-      <w:r>
-        <w:t>Mobile phones, desktops and tablets should be able to log in through web browsers. This includes all leading web browsers, such as Google Chrome,</w:t>
-      </w:r>
-      <w:r>
-        <w:t xml:space="preserve"> Mozilla</w:t>
-      </w:r>
-      <w:r>
-        <w:t xml:space="preserve"> Firefox, Opera, Safari and</w:t>
-      </w:r>
-      <w:r>
-        <w:t xml:space="preserve"> Internet explorer.</w:t>
+        <w:t>Access channel requirement</w:t>
       </w:r>
     </w:p>
     <w:p>
@@ -43,22 +22,25 @@
         <w:pStyle w:val="NoSpacing"/>
       </w:pPr>
       <w:r>
-        <w:t xml:space="preserve">HTTP requests </w:t>
+        <w:t xml:space="preserve">1.1.1 </w:t>
       </w:r>
       <w:r>
-        <w:t xml:space="preserve">from web browsers and </w:t>
+        <w:rPr>
+          <w:sz w:val="24"/>
+          <w:szCs w:val="24"/>
+        </w:rPr>
+        <w:t>Human Access Channels</w:t>
       </w:r>
-      <w:proofErr w:type="spellStart"/>
+    </w:p>
+    <w:p>
+      <w:pPr>
+        <w:pStyle w:val="NoSpacing"/>
+      </w:pPr>
       <w:r>
-        <w:t>RESTful</w:t>
+        <w:t>The system will be accessed through mobile phones, desktops and tablets. Clients will log in through a web browser. This includes all leading web browsers, such as Google Chrome, Mozilla Firefox, Opera, Safari and Internet explorer. A thin client should be provided.</w:t>
       </w:r>
-      <w:proofErr w:type="spellEnd"/>
-      <w:r>
-        <w:t xml:space="preserve"> systems </w:t>
-      </w:r>
-      <w:r>
-        <w:t>will therefore access this system’s services.</w:t>
-      </w:r>
+      <w:bookmarkStart w:id="0" w:name="_GoBack"/>
+      <w:bookmarkEnd w:id="0"/>
     </w:p>
     <w:sectPr>
       <w:pgSz w:w="11906" w:h="16838"/>
@@ -463,6 +445,7 @@
   <w:style w:type="paragraph" w:default="1" w:styleId="Normal">
     <w:name w:val="Normal"/>
     <w:qFormat/>
+    <w:rsid w:val="008F6DAE"/>
   </w:style>
   <w:style w:type="character" w:default="1" w:styleId="DefaultParagraphFont">
     <w:name w:val="Default Paragraph Font"/>

</xml_diff>

<commit_message>
Added Access and Integration Channels
I added a folder for 1.5 (Access and Integration channels) with the
document in it.
</commit_message>
<xml_diff>
--- a/4.1 Access channel requirements/4.1 Access channel requirements Draft - Elana Kuun.docx
+++ b/4.1 Access channel requirements/4.1 Access channel requirements Draft - Elana Kuun.docx
@@ -3,42 +3,6 @@
 <w:document xmlns:wpc="http://schemas.microsoft.com/office/word/2010/wordprocessingCanvas" xmlns:mc="http://schemas.openxmlformats.org/markup-compatibility/2006" xmlns:o="urn:schemas-microsoft-com:office:office" xmlns:r="http://schemas.openxmlformats.org/officeDocument/2006/relationships" xmlns:m="http://schemas.openxmlformats.org/officeDocument/2006/math" xmlns:v="urn:schemas-microsoft-com:vml" xmlns:wp14="http://schemas.microsoft.com/office/word/2010/wordprocessingDrawing" xmlns:wp="http://schemas.openxmlformats.org/drawingml/2006/wordprocessingDrawing" xmlns:w10="urn:schemas-microsoft-com:office:word" xmlns:w="http://schemas.openxmlformats.org/wordprocessingml/2006/main" xmlns:w14="http://schemas.microsoft.com/office/word/2010/wordml" xmlns:w15="http://schemas.microsoft.com/office/word/2012/wordml" xmlns:wpg="http://schemas.microsoft.com/office/word/2010/wordprocessingGroup" xmlns:wpi="http://schemas.microsoft.com/office/word/2010/wordprocessingInk" xmlns:wne="http://schemas.microsoft.com/office/word/2006/wordml" xmlns:wps="http://schemas.microsoft.com/office/word/2010/wordprocessingShape" mc:Ignorable="w14 w15 wp14">
   <w:body>
     <w:p>
-      <w:pPr>
-        <w:rPr>
-          <w:sz w:val="28"/>
-          <w:szCs w:val="28"/>
-        </w:rPr>
-      </w:pPr>
-      <w:r>
-        <w:rPr>
-          <w:sz w:val="28"/>
-          <w:szCs w:val="28"/>
-        </w:rPr>
-        <w:t>Access channel requirement</w:t>
-      </w:r>
-    </w:p>
-    <w:p>
-      <w:pPr>
-        <w:pStyle w:val="NoSpacing"/>
-      </w:pPr>
-      <w:r>
-        <w:t xml:space="preserve">1.1.1 </w:t>
-      </w:r>
-      <w:r>
-        <w:rPr>
-          <w:sz w:val="24"/>
-          <w:szCs w:val="24"/>
-        </w:rPr>
-        <w:t>Human Access Channels</w:t>
-      </w:r>
-    </w:p>
-    <w:p>
-      <w:pPr>
-        <w:pStyle w:val="NoSpacing"/>
-      </w:pPr>
-      <w:r>
-        <w:t>The system will be accessed through mobile phones, desktops and tablets. Clients will log in through a web browser. This includes all leading web browsers, such as Google Chrome, Mozilla Firefox, Opera, Safari and Internet explorer. A thin client should be provided.</w:t>
-      </w:r>
       <w:bookmarkStart w:id="0" w:name="_GoBack"/>
       <w:bookmarkEnd w:id="0"/>
     </w:p>

</xml_diff>